<commit_message>
Subí modificaciones de PSP
</commit_message>
<xml_diff>
--- a/Documentación/Estandares/Estádar de Pruebas.docx
+++ b/Documentación/Estandares/Estádar de Pruebas.docx
@@ -133,14 +133,7 @@
                 <w:rFonts w:cs="Arial"/>
                 <w:szCs w:val="24"/>
               </w:rPr>
-              <w:t xml:space="preserve">Estándar de </w:t>
-            </w:r>
-            <w:r>
-              <w:rPr>
-                <w:rFonts w:cs="Arial"/>
-                <w:szCs w:val="24"/>
-              </w:rPr>
-              <w:t>Pruebas</w:t>
+              <w:t>Estándar de Pruebas</w:t>
             </w:r>
           </w:p>
         </w:tc>
@@ -162,14 +155,7 @@
                 <w:rFonts w:cs="Arial"/>
                 <w:szCs w:val="24"/>
               </w:rPr>
-              <w:t>0.</w:t>
-            </w:r>
-            <w:r>
-              <w:rPr>
-                <w:rFonts w:cs="Arial"/>
-                <w:szCs w:val="24"/>
-              </w:rPr>
-              <w:t>1</w:t>
+              <w:t>0.1</w:t>
             </w:r>
           </w:p>
         </w:tc>
@@ -191,21 +177,7 @@
                 <w:rFonts w:cs="Arial"/>
                 <w:szCs w:val="24"/>
               </w:rPr>
-              <w:t>30</w:t>
-            </w:r>
-            <w:r>
-              <w:rPr>
-                <w:rFonts w:cs="Arial"/>
-                <w:szCs w:val="24"/>
-              </w:rPr>
-              <w:t>/1</w:t>
-            </w:r>
-            <w:r>
-              <w:rPr>
-                <w:rFonts w:cs="Arial"/>
-                <w:szCs w:val="24"/>
-              </w:rPr>
-              <w:t>1</w:t>
+              <w:t>30/11</w:t>
             </w:r>
             <w:r>
               <w:rPr>
@@ -301,14 +273,35 @@
           <w:p>
             <w:pPr>
               <w:rPr>
+                <w:bCs w:val="0"/>
+              </w:rPr>
+            </w:pPr>
+            <w:r>
+              <w:rPr>
                 <w:b w:val="0"/>
               </w:rPr>
-            </w:pPr>
+              <w:t xml:space="preserve">Pruebas </w:t>
+            </w:r>
             <w:r>
               <w:rPr>
                 <w:b w:val="0"/>
               </w:rPr>
-              <w:t>Pruebas funcionales</w:t>
+              <w:t>funcionales</w:t>
+            </w:r>
+          </w:p>
+          <w:p>
+            <w:pPr>
+              <w:rPr>
+                <w:b w:val="0"/>
+              </w:rPr>
+            </w:pPr>
+            <w:bookmarkStart w:id="0" w:name="_GoBack"/>
+            <w:bookmarkEnd w:id="0"/>
+            <w:r>
+              <w:rPr>
+                <w:b w:val="0"/>
+              </w:rPr>
+              <w:t>unitarias</w:t>
             </w:r>
           </w:p>
         </w:tc>
@@ -322,10 +315,7 @@
               <w:cnfStyle w:val="000000100000" w:firstRow="0" w:lastRow="0" w:firstColumn="0" w:lastColumn="0" w:oddVBand="0" w:evenVBand="0" w:oddHBand="1" w:evenHBand="0" w:firstRowFirstColumn="0" w:firstRowLastColumn="0" w:lastRowFirstColumn="0" w:lastRowLastColumn="0"/>
             </w:pPr>
             <w:r>
-              <w:t xml:space="preserve">Dirigidas a asegurar que el sistema realiza correctamente todas las funciones que se han detallado en las especificaciones dadas por el </w:t>
-            </w:r>
-            <w:r>
-              <w:t>cliente.</w:t>
+              <w:t>Dirigidas a asegurar que el sistema realiza correctamente todas las funciones que se han detallado en las especificaciones dadas por el cliente.</w:t>
             </w:r>
           </w:p>
         </w:tc>
@@ -351,6 +341,12 @@
               </w:rPr>
               <w:t>Pruebas de comunicaciones</w:t>
             </w:r>
+            <w:r>
+              <w:rPr>
+                <w:rStyle w:val="Textoennegrita"/>
+              </w:rPr>
+              <w:t xml:space="preserve"> de sistema</w:t>
+            </w:r>
           </w:p>
         </w:tc>
         <w:tc>
@@ -362,10 +358,7 @@
               <w:cnfStyle w:val="000000000000" w:firstRow="0" w:lastRow="0" w:firstColumn="0" w:lastColumn="0" w:oddVBand="0" w:evenVBand="0" w:oddHBand="0" w:evenHBand="0" w:firstRowFirstColumn="0" w:firstRowLastColumn="0" w:lastRowFirstColumn="0" w:lastRowLastColumn="0"/>
             </w:pPr>
             <w:r>
-              <w:t>Determinan que las interfaces entre los componentes del sistema funcionan adecuadamente</w:t>
-            </w:r>
-            <w:r>
-              <w:t>.</w:t>
+              <w:t>Determinan que las interfaces entre los componentes del sistema funcionan adecuadamente.</w:t>
             </w:r>
           </w:p>
         </w:tc>
@@ -389,7 +382,7 @@
               <w:rPr>
                 <w:rStyle w:val="Textoennegrita"/>
               </w:rPr>
-              <w:t>Pruebas de rendimiento</w:t>
+              <w:t>Pruebas de seguridad</w:t>
             </w:r>
           </w:p>
         </w:tc>
@@ -405,255 +398,8 @@
               </w:rPr>
             </w:pPr>
             <w:r>
-              <w:t xml:space="preserve">Consisten en determinar que los tiempos de respuesta </w:t>
-            </w:r>
-            <w:proofErr w:type="spellStart"/>
-            <w:r>
-              <w:t>están</w:t>
-            </w:r>
-            <w:proofErr w:type="spellEnd"/>
-            <w:r>
-              <w:t xml:space="preserve"> dentro de los intervalos establecidos en las especificaciones del sistema.</w:t>
-            </w:r>
-          </w:p>
-        </w:tc>
-      </w:tr>
-      <w:tr>
-        <w:trPr>
-          <w:trHeight w:val="968"/>
-        </w:trPr>
-        <w:tc>
-          <w:tcPr>
-            <w:cnfStyle w:val="001000000000" w:firstRow="0" w:lastRow="0" w:firstColumn="1" w:lastColumn="0" w:oddVBand="0" w:evenVBand="0" w:oddHBand="0" w:evenHBand="0" w:firstRowFirstColumn="0" w:firstRowLastColumn="0" w:lastRowFirstColumn="0" w:lastRowLastColumn="0"/>
-            <w:tcW w:w="1976" w:type="dxa"/>
-          </w:tcPr>
-          <w:p>
-            <w:pPr>
-              <w:rPr>
-                <w:b w:val="0"/>
-              </w:rPr>
-            </w:pPr>
-            <w:r>
-              <w:rPr>
-                <w:rStyle w:val="Textoennegrita"/>
-              </w:rPr>
-              <w:t>Pruebas de volumen</w:t>
-            </w:r>
-          </w:p>
-        </w:tc>
-        <w:tc>
-          <w:tcPr>
-            <w:tcW w:w="6732" w:type="dxa"/>
-          </w:tcPr>
-          <w:p>
-            <w:pPr>
-              <w:autoSpaceDE w:val="0"/>
-              <w:autoSpaceDN w:val="0"/>
-              <w:adjustRightInd w:val="0"/>
-              <w:cnfStyle w:val="000000000000" w:firstRow="0" w:lastRow="0" w:firstColumn="0" w:lastColumn="0" w:oddVBand="0" w:evenVBand="0" w:oddHBand="0" w:evenHBand="0" w:firstRowFirstColumn="0" w:firstRowLastColumn="0" w:lastRowFirstColumn="0" w:lastRowLastColumn="0"/>
-              <w:rPr>
-                <w:szCs w:val="24"/>
-              </w:rPr>
-            </w:pPr>
-            <w:r>
-              <w:t xml:space="preserve">Consisten en examinar el funcionamiento del sistema cuando está trabajando con grandes </w:t>
-            </w:r>
-            <w:r>
-              <w:t>volúmenes</w:t>
-            </w:r>
-            <w:r>
-              <w:t xml:space="preserve"> de datos, simulando las cargas de trabajo esperadas.</w:t>
-            </w:r>
-          </w:p>
-        </w:tc>
-      </w:tr>
-      <w:tr>
-        <w:trPr>
-          <w:cnfStyle w:val="000000100000" w:firstRow="0" w:lastRow="0" w:firstColumn="0" w:lastColumn="0" w:oddVBand="0" w:evenVBand="0" w:oddHBand="1" w:evenHBand="0" w:firstRowFirstColumn="0" w:firstRowLastColumn="0" w:lastRowFirstColumn="0" w:lastRowLastColumn="0"/>
-          <w:trHeight w:val="814"/>
-        </w:trPr>
-        <w:tc>
-          <w:tcPr>
-            <w:cnfStyle w:val="001000000000" w:firstRow="0" w:lastRow="0" w:firstColumn="1" w:lastColumn="0" w:oddVBand="0" w:evenVBand="0" w:oddHBand="0" w:evenHBand="0" w:firstRowFirstColumn="0" w:firstRowLastColumn="0" w:lastRowFirstColumn="0" w:lastRowLastColumn="0"/>
-            <w:tcW w:w="1976" w:type="dxa"/>
-          </w:tcPr>
-          <w:p>
-            <w:pPr>
-              <w:rPr>
-                <w:b w:val="0"/>
-              </w:rPr>
-            </w:pPr>
-            <w:r>
-              <w:rPr>
-                <w:rStyle w:val="Textoennegrita"/>
-              </w:rPr>
-              <w:t>Pruebas de sobrecarga</w:t>
-            </w:r>
-          </w:p>
-        </w:tc>
-        <w:tc>
-          <w:tcPr>
-            <w:tcW w:w="6732" w:type="dxa"/>
-          </w:tcPr>
-          <w:p>
-            <w:pPr>
-              <w:cnfStyle w:val="000000100000" w:firstRow="0" w:lastRow="0" w:firstColumn="0" w:lastColumn="0" w:oddVBand="0" w:evenVBand="0" w:oddHBand="1" w:evenHBand="0" w:firstRowFirstColumn="0" w:firstRowLastColumn="0" w:lastRowFirstColumn="0" w:lastRowLastColumn="0"/>
-              <w:rPr>
-                <w:sz w:val="28"/>
-              </w:rPr>
-            </w:pPr>
-            <w:r>
-              <w:t xml:space="preserve">Consisten en comprobar el funcionamiento del sistema en el umbral </w:t>
-            </w:r>
-            <w:r>
-              <w:t>límite</w:t>
-            </w:r>
-            <w:r>
-              <w:t xml:space="preserve"> de los recursos, </w:t>
-            </w:r>
-            <w:r>
-              <w:t>sometiéndole</w:t>
-            </w:r>
-            <w:r>
-              <w:t xml:space="preserve"> a cargas masivas. El objetivo es establecer los puntos extremos en los cuales el sistema empieza a operar por debajo de los requisitos establecidos.</w:t>
-            </w:r>
-          </w:p>
-        </w:tc>
-      </w:tr>
-      <w:tr>
-        <w:trPr>
-          <w:trHeight w:val="555"/>
-        </w:trPr>
-        <w:tc>
-          <w:tcPr>
-            <w:cnfStyle w:val="001000000000" w:firstRow="0" w:lastRow="0" w:firstColumn="1" w:lastColumn="0" w:oddVBand="0" w:evenVBand="0" w:oddHBand="0" w:evenHBand="0" w:firstRowFirstColumn="0" w:firstRowLastColumn="0" w:lastRowFirstColumn="0" w:lastRowLastColumn="0"/>
-            <w:tcW w:w="1976" w:type="dxa"/>
-          </w:tcPr>
-          <w:p>
-            <w:pPr>
-              <w:rPr>
-                <w:b w:val="0"/>
-              </w:rPr>
-            </w:pPr>
-            <w:r>
-              <w:rPr>
-                <w:rStyle w:val="Textoennegrita"/>
-              </w:rPr>
-              <w:t>Pruebas de disponibilidad de datos</w:t>
-            </w:r>
-          </w:p>
-        </w:tc>
-        <w:tc>
-          <w:tcPr>
-            <w:tcW w:w="6732" w:type="dxa"/>
-          </w:tcPr>
-          <w:p>
-            <w:pPr>
-              <w:cnfStyle w:val="000000000000" w:firstRow="0" w:lastRow="0" w:firstColumn="0" w:lastColumn="0" w:oddVBand="0" w:evenVBand="0" w:oddHBand="0" w:evenHBand="0" w:firstRowFirstColumn="0" w:firstRowLastColumn="0" w:lastRowFirstColumn="0" w:lastRowLastColumn="0"/>
-              <w:rPr>
-                <w:rFonts w:cs="Arial"/>
-                <w:szCs w:val="24"/>
-              </w:rPr>
-            </w:pPr>
-            <w:r>
-              <w:t xml:space="preserve">Consisten en demostrar que el sistema puede recuperarse ante fallos, tanto de equipo </w:t>
-            </w:r>
-            <w:proofErr w:type="spellStart"/>
-            <w:r>
-              <w:t>físico</w:t>
-            </w:r>
-            <w:proofErr w:type="spellEnd"/>
-            <w:r>
-              <w:t xml:space="preserve"> como </w:t>
-            </w:r>
-            <w:proofErr w:type="spellStart"/>
-            <w:r>
-              <w:t>lógico</w:t>
-            </w:r>
-            <w:proofErr w:type="spellEnd"/>
-            <w:r>
-              <w:t>, sin comprometer la integridad de los datos.</w:t>
-            </w:r>
-          </w:p>
-        </w:tc>
-      </w:tr>
-      <w:tr>
-        <w:trPr>
-          <w:cnfStyle w:val="000000100000" w:firstRow="0" w:lastRow="0" w:firstColumn="0" w:lastColumn="0" w:oddVBand="0" w:evenVBand="0" w:oddHBand="1" w:evenHBand="0" w:firstRowFirstColumn="0" w:firstRowLastColumn="0" w:lastRowFirstColumn="0" w:lastRowLastColumn="0"/>
-        </w:trPr>
-        <w:tc>
-          <w:tcPr>
-            <w:cnfStyle w:val="001000000000" w:firstRow="0" w:lastRow="0" w:firstColumn="1" w:lastColumn="0" w:oddVBand="0" w:evenVBand="0" w:oddHBand="0" w:evenHBand="0" w:firstRowFirstColumn="0" w:firstRowLastColumn="0" w:lastRowFirstColumn="0" w:lastRowLastColumn="0"/>
-            <w:tcW w:w="1976" w:type="dxa"/>
-          </w:tcPr>
-          <w:p>
-            <w:pPr>
-              <w:rPr>
-                <w:rFonts w:cs="Arial"/>
-                <w:b w:val="0"/>
-              </w:rPr>
-            </w:pPr>
-            <w:r>
-              <w:rPr>
-                <w:rStyle w:val="Textoennegrita"/>
-              </w:rPr>
-              <w:t>Pruebas de facilidad de uso</w:t>
-            </w:r>
-          </w:p>
-        </w:tc>
-        <w:tc>
-          <w:tcPr>
-            <w:tcW w:w="6732" w:type="dxa"/>
-          </w:tcPr>
-          <w:p>
-            <w:pPr>
-              <w:cnfStyle w:val="000000100000" w:firstRow="0" w:lastRow="0" w:firstColumn="0" w:lastColumn="0" w:oddVBand="0" w:evenVBand="0" w:oddHBand="1" w:evenHBand="0" w:firstRowFirstColumn="0" w:firstRowLastColumn="0" w:lastRowFirstColumn="0" w:lastRowLastColumn="0"/>
-              <w:rPr>
-                <w:rFonts w:cs="Arial"/>
-              </w:rPr>
-            </w:pPr>
-            <w:r>
-              <w:t>Consisten en comprobar la adaptabilidad del sistema a las necesidades de los usuarios, tanto para asegurar que se acomoda a su modo habitual de trabajo, como para determinar las facilidades que aporta al introducir datos en el sistema y obtener los resultados.</w:t>
-            </w:r>
-          </w:p>
-        </w:tc>
-      </w:tr>
-      <w:tr>
-        <w:tc>
-          <w:tcPr>
-            <w:cnfStyle w:val="001000000000" w:firstRow="0" w:lastRow="0" w:firstColumn="1" w:lastColumn="0" w:oddVBand="0" w:evenVBand="0" w:oddHBand="0" w:evenHBand="0" w:firstRowFirstColumn="0" w:firstRowLastColumn="0" w:lastRowFirstColumn="0" w:lastRowLastColumn="0"/>
-            <w:tcW w:w="1976" w:type="dxa"/>
-          </w:tcPr>
-          <w:p>
-            <w:pPr>
-              <w:rPr>
-                <w:b w:val="0"/>
-              </w:rPr>
-            </w:pPr>
-            <w:r>
-              <w:rPr>
-                <w:rStyle w:val="Textoennegrita"/>
-              </w:rPr>
-              <w:t>Pruebas de seguridad</w:t>
-            </w:r>
-          </w:p>
-        </w:tc>
-        <w:tc>
-          <w:tcPr>
-            <w:tcW w:w="6732" w:type="dxa"/>
-          </w:tcPr>
-          <w:p>
-            <w:pPr>
-              <w:cnfStyle w:val="000000000000" w:firstRow="0" w:lastRow="0" w:firstColumn="0" w:lastColumn="0" w:oddVBand="0" w:evenVBand="0" w:oddHBand="0" w:evenHBand="0" w:firstRowFirstColumn="0" w:firstRowLastColumn="0" w:lastRowFirstColumn="0" w:lastRowLastColumn="0"/>
-              <w:rPr>
-                <w:sz w:val="28"/>
-              </w:rPr>
-            </w:pPr>
-            <w:r>
               <w:t>Consisten en verificar los mecanismos de control de acceso al sistema para evitar alteraciones indebidas en los datos.</w:t>
             </w:r>
-            <w:bookmarkStart w:id="0" w:name="_GoBack"/>
-            <w:bookmarkEnd w:id="0"/>
           </w:p>
         </w:tc>
       </w:tr>
@@ -662,12 +408,12 @@
     <w:p/>
     <w:p/>
     <w:sectPr>
-      <w:headerReference w:type="even" r:id="rId4"/>
-      <w:headerReference w:type="default" r:id="rId5"/>
-      <w:footerReference w:type="even" r:id="rId6"/>
-      <w:footerReference w:type="default" r:id="rId7"/>
-      <w:headerReference w:type="first" r:id="rId8"/>
-      <w:footerReference w:type="first" r:id="rId9"/>
+      <w:headerReference w:type="even" r:id="rId6"/>
+      <w:headerReference w:type="default" r:id="rId7"/>
+      <w:footerReference w:type="even" r:id="rId8"/>
+      <w:footerReference w:type="default" r:id="rId9"/>
+      <w:headerReference w:type="first" r:id="rId10"/>
+      <w:footerReference w:type="first" r:id="rId11"/>
       <w:pgSz w:w="12240" w:h="15840"/>
       <w:pgMar w:top="1417" w:right="1701" w:bottom="1417" w:left="1701" w:header="708" w:footer="708" w:gutter="0"/>
       <w:cols w:space="708"/>
@@ -675,6 +421,31 @@
     </w:sectPr>
   </w:body>
 </w:document>
+</file>
+
+<file path=word/endnotes.xml><?xml version="1.0" encoding="utf-8"?>
+<w:endnotes xmlns:wpc="http://schemas.microsoft.com/office/word/2010/wordprocessingCanvas" xmlns:cx="http://schemas.microsoft.com/office/drawing/2014/chartex" xmlns:cx1="http://schemas.microsoft.com/office/drawing/2015/9/8/chartex" xmlns:cx2="http://schemas.microsoft.com/office/drawing/2015/10/21/chartex" xmlns:cx3="http://schemas.microsoft.com/office/drawing/2016/5/9/chartex" xmlns:cx4="http://schemas.microsoft.com/office/drawing/2016/5/10/chartex" xmlns:cx5="http://schemas.microsoft.com/office/drawing/2016/5/11/chartex" xmlns:cx6="http://schemas.microsoft.com/office/drawing/2016/5/12/chartex" xmlns:cx7="http://schemas.microsoft.com/office/drawing/2016/5/13/chartex" xmlns:cx8="http://schemas.microsoft.com/office/drawing/2016/5/14/chartex" xmlns:mc="http://schemas.openxmlformats.org/markup-compatibility/2006" xmlns:aink="http://schemas.microsoft.com/office/drawing/2016/ink" xmlns:am3d="http://schemas.microsoft.com/office/drawing/2017/model3d" xmlns:o="urn:schemas-microsoft-com:office:office" xmlns:r="http://schemas.openxmlformats.org/officeDocument/2006/relationships" xmlns:m="http://schemas.openxmlformats.org/officeDocument/2006/math" xmlns:v="urn:schemas-microsoft-com:vml" xmlns:wp14="http://schemas.microsoft.com/office/word/2010/wordprocessingDrawing" xmlns:wp="http://schemas.openxmlformats.org/drawingml/2006/wordprocessingDrawing" xmlns:w10="urn:schemas-microsoft-com:office:word" xmlns:w="http://schemas.openxmlformats.org/wordprocessingml/2006/main" xmlns:w14="http://schemas.microsoft.com/office/word/2010/wordml" xmlns:w15="http://schemas.microsoft.com/office/word/2012/wordml" xmlns:w16cid="http://schemas.microsoft.com/office/word/2016/wordml/cid" xmlns:w16se="http://schemas.microsoft.com/office/word/2015/wordml/symex" xmlns:wpg="http://schemas.microsoft.com/office/word/2010/wordprocessingGroup" xmlns:wpi="http://schemas.microsoft.com/office/word/2010/wordprocessingInk" xmlns:wne="http://schemas.microsoft.com/office/word/2006/wordml" xmlns:wps="http://schemas.microsoft.com/office/word/2010/wordprocessingShape" mc:Ignorable="w14 w15 w16se w16cid wp14">
+  <w:endnote w:type="separator" w:id="-1">
+    <w:p>
+      <w:pPr>
+        <w:spacing w:after="0" w:line="240" w:lineRule="auto"/>
+      </w:pPr>
+      <w:r>
+        <w:separator/>
+      </w:r>
+    </w:p>
+  </w:endnote>
+  <w:endnote w:type="continuationSeparator" w:id="0">
+    <w:p>
+      <w:pPr>
+        <w:spacing w:after="0" w:line="240" w:lineRule="auto"/>
+      </w:pPr>
+      <w:r>
+        <w:continuationSeparator/>
+      </w:r>
+    </w:p>
+  </w:endnote>
+</w:endnotes>
 </file>
 
 <file path=word/footer1.xml><?xml version="1.0" encoding="utf-8"?>
@@ -705,6 +476,31 @@
     </w:pPr>
   </w:p>
 </w:ftr>
+</file>
+
+<file path=word/footnotes.xml><?xml version="1.0" encoding="utf-8"?>
+<w:footnotes xmlns:wpc="http://schemas.microsoft.com/office/word/2010/wordprocessingCanvas" xmlns:cx="http://schemas.microsoft.com/office/drawing/2014/chartex" xmlns:cx1="http://schemas.microsoft.com/office/drawing/2015/9/8/chartex" xmlns:cx2="http://schemas.microsoft.com/office/drawing/2015/10/21/chartex" xmlns:cx3="http://schemas.microsoft.com/office/drawing/2016/5/9/chartex" xmlns:cx4="http://schemas.microsoft.com/office/drawing/2016/5/10/chartex" xmlns:cx5="http://schemas.microsoft.com/office/drawing/2016/5/11/chartex" xmlns:cx6="http://schemas.microsoft.com/office/drawing/2016/5/12/chartex" xmlns:cx7="http://schemas.microsoft.com/office/drawing/2016/5/13/chartex" xmlns:cx8="http://schemas.microsoft.com/office/drawing/2016/5/14/chartex" xmlns:mc="http://schemas.openxmlformats.org/markup-compatibility/2006" xmlns:aink="http://schemas.microsoft.com/office/drawing/2016/ink" xmlns:am3d="http://schemas.microsoft.com/office/drawing/2017/model3d" xmlns:o="urn:schemas-microsoft-com:office:office" xmlns:r="http://schemas.openxmlformats.org/officeDocument/2006/relationships" xmlns:m="http://schemas.openxmlformats.org/officeDocument/2006/math" xmlns:v="urn:schemas-microsoft-com:vml" xmlns:wp14="http://schemas.microsoft.com/office/word/2010/wordprocessingDrawing" xmlns:wp="http://schemas.openxmlformats.org/drawingml/2006/wordprocessingDrawing" xmlns:w10="urn:schemas-microsoft-com:office:word" xmlns:w="http://schemas.openxmlformats.org/wordprocessingml/2006/main" xmlns:w14="http://schemas.microsoft.com/office/word/2010/wordml" xmlns:w15="http://schemas.microsoft.com/office/word/2012/wordml" xmlns:w16cid="http://schemas.microsoft.com/office/word/2016/wordml/cid" xmlns:w16se="http://schemas.microsoft.com/office/word/2015/wordml/symex" xmlns:wpg="http://schemas.microsoft.com/office/word/2010/wordprocessingGroup" xmlns:wpi="http://schemas.microsoft.com/office/word/2010/wordprocessingInk" xmlns:wne="http://schemas.microsoft.com/office/word/2006/wordml" xmlns:wps="http://schemas.microsoft.com/office/word/2010/wordprocessingShape" mc:Ignorable="w14 w15 w16se w16cid wp14">
+  <w:footnote w:type="separator" w:id="-1">
+    <w:p>
+      <w:pPr>
+        <w:spacing w:after="0" w:line="240" w:lineRule="auto"/>
+      </w:pPr>
+      <w:r>
+        <w:separator/>
+      </w:r>
+    </w:p>
+  </w:footnote>
+  <w:footnote w:type="continuationSeparator" w:id="0">
+    <w:p>
+      <w:pPr>
+        <w:spacing w:after="0" w:line="240" w:lineRule="auto"/>
+      </w:pPr>
+      <w:r>
+        <w:continuationSeparator/>
+      </w:r>
+    </w:p>
+  </w:footnote>
+</w:footnotes>
 </file>
 
 <file path=word/header1.xml><?xml version="1.0" encoding="utf-8"?>
@@ -738,7 +534,7 @@
           <v:path o:extrusionok="f" gradientshapeok="t" o:connecttype="rect"/>
           <o:lock v:ext="edit" aspectratio="t"/>
         </v:shapetype>
-        <v:shape id="WordPictureWatermark3135376" o:spid="_x0000_s2050" type="#_x0000_t75" style="position:absolute;margin-left:0;margin-top:0;width:900.15pt;height:675.05pt;z-index:-251658240;mso-position-horizontal:center;mso-position-horizontal-relative:margin;mso-position-vertical:center;mso-position-vertical-relative:margin" o:allowincell="f">
+        <v:shape id="WordPictureWatermark3135376" o:spid="_x0000_s2050" type="#_x0000_t75" style="position:absolute;margin-left:0;margin-top:0;width:900.15pt;height:675.05pt;z-index:-251659264;mso-position-horizontal:center;mso-position-horizontal-relative:margin;mso-position-vertical:center;mso-position-vertical-relative:margin" o:allowincell="f">
           <v:imagedata r:id="rId1" o:title="Logo" gain="19661f" blacklevel="22938f"/>
           <w10:wrap anchorx="margin" anchory="margin"/>
         </v:shape>
@@ -791,7 +587,7 @@
         <w:lang w:eastAsia="es-MX"/>
       </w:rPr>
       <w:drawing>
-        <wp:anchor distT="0" distB="0" distL="114300" distR="114300" simplePos="0" relativeHeight="251659264" behindDoc="0" locked="0" layoutInCell="1" allowOverlap="1" wp14:anchorId="2EC9ECF1" wp14:editId="1393B08C">
+        <wp:anchor distT="0" distB="0" distL="114300" distR="114300" simplePos="0" relativeHeight="251656192" behindDoc="0" locked="0" layoutInCell="1" allowOverlap="1" wp14:anchorId="2EC9ECF1" wp14:editId="1393B08C">
           <wp:simplePos x="0" y="0"/>
           <wp:positionH relativeFrom="column">
             <wp:posOffset>4791075</wp:posOffset>
@@ -882,7 +678,7 @@
           <v:path o:extrusionok="f" gradientshapeok="t" o:connecttype="rect"/>
           <o:lock v:ext="edit" aspectratio="t"/>
         </v:shapetype>
-        <v:shape id="WordPictureWatermark3135375" o:spid="_x0000_s2049" type="#_x0000_t75" style="position:absolute;margin-left:0;margin-top:0;width:900.15pt;height:675.05pt;z-index:-251658240;mso-position-horizontal:center;mso-position-horizontal-relative:margin;mso-position-vertical:center;mso-position-vertical-relative:margin" o:allowincell="f">
+        <v:shape id="WordPictureWatermark3135375" o:spid="_x0000_s2049" type="#_x0000_t75" style="position:absolute;margin-left:0;margin-top:0;width:900.15pt;height:675.05pt;z-index:-251657216;mso-position-horizontal:center;mso-position-horizontal-relative:margin;mso-position-vertical:center;mso-position-vertical-relative:margin" o:allowincell="f">
           <v:imagedata r:id="rId1" o:title="Logo" gain="19661f" blacklevel="22938f"/>
           <w10:wrap anchorx="margin" anchory="margin"/>
         </v:shape>

</xml_diff>